<commit_message>
Changes in the docx
</commit_message>
<xml_diff>
--- a/BehavioralDesignPatterns_Chain.docx
+++ b/BehavioralDesignPatterns_Chain.docx
@@ -2,7 +2,642 @@
 <file path=word/document.xml><?xml version="1.0" encoding="utf-8"?>
 <w:document xmlns:wpc="http://schemas.microsoft.com/office/word/2010/wordprocessingCanvas" xmlns:cx="http://schemas.microsoft.com/office/drawing/2014/chartex" xmlns:cx1="http://schemas.microsoft.com/office/drawing/2015/9/8/chartex" xmlns:cx2="http://schemas.microsoft.com/office/drawing/2015/10/21/chartex" xmlns:cx3="http://schemas.microsoft.com/office/drawing/2016/5/9/chartex" xmlns:cx4="http://schemas.microsoft.com/office/drawing/2016/5/10/chartex" xmlns:cx5="http://schemas.microsoft.com/office/drawing/2016/5/11/chartex" xmlns:cx6="http://schemas.microsoft.com/office/drawing/2016/5/12/chartex" xmlns:cx7="http://schemas.microsoft.com/office/drawing/2016/5/13/chartex" xmlns:cx8="http://schemas.microsoft.com/office/drawing/2016/5/14/chartex" xmlns:mc="http://schemas.openxmlformats.org/markup-compatibility/2006" xmlns:aink="http://schemas.microsoft.com/office/drawing/2016/ink" xmlns:am3d="http://schemas.microsoft.com/office/drawing/2017/model3d" xmlns:o="urn:schemas-microsoft-com:office:office" xmlns:oel="http://schemas.microsoft.com/office/2019/extlst" xmlns:r="http://schemas.openxmlformats.org/officeDocument/2006/relationships" xmlns:m="http://schemas.openxmlformats.org/officeDocument/2006/math" xmlns:v="urn:schemas-microsoft-com:vml" xmlns:wp14="http://schemas.microsoft.com/office/word/2010/wordprocessingDrawing" xmlns:wp="http://schemas.openxmlformats.org/drawingml/2006/wordprocessingDrawing" xmlns:w10="urn:schemas-microsoft-com:office:word" xmlns:w="http://schemas.openxmlformats.org/wordprocessingml/2006/main" xmlns:w14="http://schemas.microsoft.com/office/word/2010/wordml" xmlns:w15="http://schemas.microsoft.com/office/word/2012/wordml" xmlns:w16cex="http://schemas.microsoft.com/office/word/2018/wordml/cex" xmlns:w16cid="http://schemas.microsoft.com/office/word/2016/wordml/cid" xmlns:w16="http://schemas.microsoft.com/office/word/2018/wordml" xmlns:w16du="http://schemas.microsoft.com/office/word/2023/wordml/word16du" xmlns:w16sdtdh="http://schemas.microsoft.com/office/word/2020/wordml/sdtdatahash" xmlns:w16sdtfl="http://schemas.microsoft.com/office/word/2024/wordml/sdtformatlock" xmlns:w16se="http://schemas.microsoft.com/office/word/2015/wordml/symex" xmlns:wpg="http://schemas.microsoft.com/office/word/2010/wordprocessingGroup" xmlns:wpi="http://schemas.microsoft.com/office/word/2010/wordprocessingInk" xmlns:wne="http://schemas.microsoft.com/office/word/2006/wordml" xmlns:wps="http://schemas.microsoft.com/office/word/2010/wordprocessingShape" mc:Ignorable="w14 w15 w16se w16cid w16 w16cex w16sdtdh w16sdtfl w16du wp14">
   <w:body>
-    <w:p/>
+    <w:p>
+      <w:r>
+        <w:t>Portada</w:t>
+      </w:r>
+    </w:p>
+    <w:p/>
+    <w:p/>
+    <w:p/>
+    <w:p/>
+    <w:p/>
+    <w:p/>
+    <w:p/>
+    <w:p/>
+    <w:p/>
+    <w:p/>
+    <w:p/>
+    <w:p/>
+    <w:p/>
+    <w:p/>
+    <w:p/>
+    <w:p/>
+    <w:p/>
+    <w:p/>
+    <w:p/>
+    <w:p/>
+    <w:p/>
+    <w:p/>
+    <w:p/>
+    <w:p/>
+    <w:p/>
+    <w:p>
+      <w:pPr>
+        <w:rPr>
+          <w:rFonts w:ascii="Times New Roman" w:hAnsi="Times New Roman" w:cs="Times New Roman"/>
+        </w:rPr>
+      </w:pPr>
+      <w:r>
+        <w:rPr>
+          <w:rFonts w:ascii="Times New Roman" w:hAnsi="Times New Roman" w:cs="Times New Roman"/>
+        </w:rPr>
+        <w:lastRenderedPageBreak/>
+        <w:t>Investigación de patrones de comportamiento</w:t>
+      </w:r>
+    </w:p>
+    <w:p>
+      <w:pPr>
+        <w:rPr>
+          <w:rFonts w:ascii="Times New Roman" w:hAnsi="Times New Roman" w:cs="Times New Roman"/>
+        </w:rPr>
+      </w:pPr>
+      <w:r>
+        <w:rPr>
+          <w:rFonts w:ascii="Times New Roman" w:hAnsi="Times New Roman" w:cs="Times New Roman"/>
+        </w:rPr>
+        <w:t>Se llevará a cabo una investigación sobre diferentes tipos de patrones de diseño en el contexto de la programación orientada a objetos. Esta investigación incluirá la elaboración de documentación, una presentación y la implementación en código del patrón seleccionado, acompañado de un diagrama de clases.</w:t>
+      </w:r>
+    </w:p>
+    <w:p>
+      <w:pPr>
+        <w:rPr>
+          <w:rFonts w:ascii="Times New Roman" w:hAnsi="Times New Roman" w:cs="Times New Roman"/>
+        </w:rPr>
+      </w:pPr>
+      <w:r>
+        <w:rPr>
+          <w:rFonts w:ascii="Times New Roman" w:hAnsi="Times New Roman" w:cs="Times New Roman"/>
+        </w:rPr>
+        <w:t>Estructura de la investigación</w:t>
+      </w:r>
+      <w:r>
+        <w:rPr>
+          <w:rFonts w:ascii="Times New Roman" w:hAnsi="Times New Roman" w:cs="Times New Roman"/>
+        </w:rPr>
+        <w:t>:</w:t>
+      </w:r>
+    </w:p>
+    <w:p>
+      <w:pPr>
+        <w:pStyle w:val="Prrafodelista"/>
+        <w:numPr>
+          <w:ilvl w:val="0"/>
+          <w:numId w:val="2"/>
+        </w:numPr>
+        <w:rPr>
+          <w:rFonts w:ascii="Times New Roman" w:hAnsi="Times New Roman" w:cs="Times New Roman"/>
+        </w:rPr>
+      </w:pPr>
+      <w:r>
+        <w:rPr>
+          <w:rFonts w:ascii="Times New Roman" w:hAnsi="Times New Roman" w:cs="Times New Roman"/>
+        </w:rPr>
+        <w:t xml:space="preserve">    Documentació</w:t>
+      </w:r>
+      <w:r>
+        <w:rPr>
+          <w:rFonts w:ascii="Times New Roman" w:hAnsi="Times New Roman" w:cs="Times New Roman"/>
+        </w:rPr>
+        <w:t>n:</w:t>
+      </w:r>
+    </w:p>
+    <w:p>
+      <w:pPr>
+        <w:pStyle w:val="Prrafodelista"/>
+        <w:numPr>
+          <w:ilvl w:val="1"/>
+          <w:numId w:val="2"/>
+        </w:numPr>
+        <w:rPr>
+          <w:rFonts w:ascii="Times New Roman" w:hAnsi="Times New Roman" w:cs="Times New Roman"/>
+        </w:rPr>
+      </w:pPr>
+      <w:r>
+        <w:rPr>
+          <w:rFonts w:ascii="Times New Roman" w:hAnsi="Times New Roman" w:cs="Times New Roman"/>
+        </w:rPr>
+        <w:t xml:space="preserve"> </w:t>
+      </w:r>
+      <w:r>
+        <w:rPr>
+          <w:rFonts w:ascii="Times New Roman" w:hAnsi="Times New Roman" w:cs="Times New Roman"/>
+        </w:rPr>
+        <w:t>Se deberán documentar todas las fuentes de información utilizadas, como libros, páginas web, videos en YouTube, entre otros.</w:t>
+      </w:r>
+      <w:r>
+        <w:rPr>
+          <w:rFonts w:ascii="Times New Roman" w:hAnsi="Times New Roman" w:cs="Times New Roman"/>
+        </w:rPr>
+        <w:t xml:space="preserve"> </w:t>
+      </w:r>
+      <w:r>
+        <w:rPr>
+          <w:rFonts w:ascii="Times New Roman" w:hAnsi="Times New Roman" w:cs="Times New Roman"/>
+        </w:rPr>
+        <w:t>La organización del documento será la siguiente:</w:t>
+      </w:r>
+    </w:p>
+    <w:p>
+      <w:pPr>
+        <w:pStyle w:val="Prrafodelista"/>
+        <w:numPr>
+          <w:ilvl w:val="1"/>
+          <w:numId w:val="2"/>
+        </w:numPr>
+        <w:rPr>
+          <w:rFonts w:ascii="Times New Roman" w:hAnsi="Times New Roman" w:cs="Times New Roman"/>
+        </w:rPr>
+      </w:pPr>
+      <w:r>
+        <w:rPr>
+          <w:rFonts w:ascii="Times New Roman" w:hAnsi="Times New Roman" w:cs="Times New Roman"/>
+        </w:rPr>
+        <w:t>Introducción y metodología:</w:t>
+      </w:r>
+    </w:p>
+    <w:p>
+      <w:pPr>
+        <w:pStyle w:val="Prrafodelista"/>
+        <w:numPr>
+          <w:ilvl w:val="2"/>
+          <w:numId w:val="2"/>
+        </w:numPr>
+        <w:rPr>
+          <w:rFonts w:ascii="Times New Roman" w:hAnsi="Times New Roman" w:cs="Times New Roman"/>
+        </w:rPr>
+      </w:pPr>
+      <w:r>
+        <w:rPr>
+          <w:rFonts w:ascii="Times New Roman" w:hAnsi="Times New Roman" w:cs="Times New Roman"/>
+        </w:rPr>
+        <w:t xml:space="preserve"> Una introducción al tema y la explicación de los métodos utilizados en la investigación.</w:t>
+      </w:r>
+    </w:p>
+    <w:p>
+      <w:pPr>
+        <w:pStyle w:val="Prrafodelista"/>
+        <w:numPr>
+          <w:ilvl w:val="2"/>
+          <w:numId w:val="2"/>
+        </w:numPr>
+        <w:rPr>
+          <w:rFonts w:ascii="Times New Roman" w:hAnsi="Times New Roman" w:cs="Times New Roman"/>
+        </w:rPr>
+      </w:pPr>
+      <w:r>
+        <w:rPr>
+          <w:rFonts w:ascii="Times New Roman" w:hAnsi="Times New Roman" w:cs="Times New Roman"/>
+        </w:rPr>
+        <w:t>Resumen del patrón de comportamiento:</w:t>
+      </w:r>
+    </w:p>
+    <w:p>
+      <w:pPr>
+        <w:pStyle w:val="Prrafodelista"/>
+        <w:numPr>
+          <w:ilvl w:val="2"/>
+          <w:numId w:val="2"/>
+        </w:numPr>
+        <w:rPr>
+          <w:rFonts w:ascii="Times New Roman" w:hAnsi="Times New Roman" w:cs="Times New Roman"/>
+        </w:rPr>
+      </w:pPr>
+      <w:r>
+        <w:rPr>
+          <w:rFonts w:ascii="Times New Roman" w:hAnsi="Times New Roman" w:cs="Times New Roman"/>
+        </w:rPr>
+        <w:t>Definición del patrón.</w:t>
+      </w:r>
+    </w:p>
+    <w:p>
+      <w:pPr>
+        <w:pStyle w:val="Prrafodelista"/>
+        <w:numPr>
+          <w:ilvl w:val="2"/>
+          <w:numId w:val="2"/>
+        </w:numPr>
+        <w:rPr>
+          <w:rFonts w:ascii="Times New Roman" w:hAnsi="Times New Roman" w:cs="Times New Roman"/>
+        </w:rPr>
+      </w:pPr>
+      <w:r>
+        <w:rPr>
+          <w:rFonts w:ascii="Times New Roman" w:hAnsi="Times New Roman" w:cs="Times New Roman"/>
+        </w:rPr>
+        <w:t>Ejemplo de su funcionamiento.</w:t>
+      </w:r>
+    </w:p>
+    <w:p>
+      <w:pPr>
+        <w:pStyle w:val="Prrafodelista"/>
+        <w:numPr>
+          <w:ilvl w:val="2"/>
+          <w:numId w:val="2"/>
+        </w:numPr>
+        <w:rPr>
+          <w:rFonts w:ascii="Times New Roman" w:hAnsi="Times New Roman" w:cs="Times New Roman"/>
+        </w:rPr>
+      </w:pPr>
+      <w:r>
+        <w:rPr>
+          <w:rFonts w:ascii="Times New Roman" w:hAnsi="Times New Roman" w:cs="Times New Roman"/>
+        </w:rPr>
+        <w:t>Implementación del patrón en código utilizando el lenguaje de programación orientado a objetos Java.</w:t>
+      </w:r>
+    </w:p>
+    <w:p>
+      <w:pPr>
+        <w:pStyle w:val="Prrafodelista"/>
+        <w:numPr>
+          <w:ilvl w:val="0"/>
+          <w:numId w:val="4"/>
+        </w:numPr>
+        <w:rPr>
+          <w:rFonts w:ascii="Times New Roman" w:hAnsi="Times New Roman" w:cs="Times New Roman"/>
+        </w:rPr>
+      </w:pPr>
+      <w:r>
+        <w:rPr>
+          <w:rFonts w:ascii="Times New Roman" w:hAnsi="Times New Roman" w:cs="Times New Roman"/>
+        </w:rPr>
+        <w:t xml:space="preserve">Conclusión: </w:t>
+      </w:r>
+    </w:p>
+    <w:p>
+      <w:pPr>
+        <w:pStyle w:val="Prrafodelista"/>
+        <w:numPr>
+          <w:ilvl w:val="1"/>
+          <w:numId w:val="4"/>
+        </w:numPr>
+        <w:rPr>
+          <w:rFonts w:ascii="Times New Roman" w:hAnsi="Times New Roman" w:cs="Times New Roman"/>
+        </w:rPr>
+      </w:pPr>
+      <w:r>
+        <w:rPr>
+          <w:rFonts w:ascii="Times New Roman" w:hAnsi="Times New Roman" w:cs="Times New Roman"/>
+        </w:rPr>
+        <w:t>Reflexión sobre los aprendizajes obtenidos mediante la investigación y las aplicaciones del patrón en las prácticas de programación.</w:t>
+      </w:r>
+    </w:p>
+    <w:p>
+      <w:pPr>
+        <w:pStyle w:val="Prrafodelista"/>
+        <w:numPr>
+          <w:ilvl w:val="0"/>
+          <w:numId w:val="2"/>
+        </w:numPr>
+        <w:rPr>
+          <w:rFonts w:ascii="Times New Roman" w:hAnsi="Times New Roman" w:cs="Times New Roman"/>
+        </w:rPr>
+      </w:pPr>
+      <w:r>
+        <w:rPr>
+          <w:rFonts w:ascii="Times New Roman" w:hAnsi="Times New Roman" w:cs="Times New Roman"/>
+        </w:rPr>
+        <w:t xml:space="preserve">Presentación: </w:t>
+      </w:r>
+    </w:p>
+    <w:p>
+      <w:pPr>
+        <w:pStyle w:val="Prrafodelista"/>
+        <w:numPr>
+          <w:ilvl w:val="1"/>
+          <w:numId w:val="2"/>
+        </w:numPr>
+        <w:rPr>
+          <w:rFonts w:ascii="Times New Roman" w:hAnsi="Times New Roman" w:cs="Times New Roman"/>
+        </w:rPr>
+      </w:pPr>
+      <w:r>
+        <w:rPr>
+          <w:rFonts w:ascii="Times New Roman" w:hAnsi="Times New Roman" w:cs="Times New Roman"/>
+        </w:rPr>
+        <w:t>Se realizará una presentación para exponer los hallazgos, siguiendo la estructura de la documentación</w:t>
+      </w:r>
+      <w:r>
+        <w:rPr>
+          <w:rFonts w:ascii="Times New Roman" w:hAnsi="Times New Roman" w:cs="Times New Roman"/>
+        </w:rPr>
+        <w:t>.</w:t>
+      </w:r>
+    </w:p>
+    <w:p>
+      <w:pPr>
+        <w:pStyle w:val="Prrafodelista"/>
+        <w:ind w:left="1440"/>
+        <w:rPr>
+          <w:rFonts w:ascii="Times New Roman" w:hAnsi="Times New Roman" w:cs="Times New Roman"/>
+        </w:rPr>
+      </w:pPr>
+    </w:p>
+    <w:p>
+      <w:pPr>
+        <w:pStyle w:val="Prrafodelista"/>
+        <w:numPr>
+          <w:ilvl w:val="0"/>
+          <w:numId w:val="2"/>
+        </w:numPr>
+        <w:rPr>
+          <w:rFonts w:ascii="Times New Roman" w:hAnsi="Times New Roman" w:cs="Times New Roman"/>
+        </w:rPr>
+      </w:pPr>
+      <w:r>
+        <w:rPr>
+          <w:rFonts w:ascii="Times New Roman" w:hAnsi="Times New Roman" w:cs="Times New Roman"/>
+        </w:rPr>
+        <w:t>Implementación y diagrama de clases:</w:t>
+      </w:r>
+    </w:p>
+    <w:p>
+      <w:pPr>
+        <w:pStyle w:val="Prrafodelista"/>
+        <w:numPr>
+          <w:ilvl w:val="1"/>
+          <w:numId w:val="2"/>
+        </w:numPr>
+        <w:rPr>
+          <w:rFonts w:ascii="Times New Roman" w:hAnsi="Times New Roman" w:cs="Times New Roman"/>
+        </w:rPr>
+      </w:pPr>
+      <w:r>
+        <w:rPr>
+          <w:rFonts w:ascii="Times New Roman" w:hAnsi="Times New Roman" w:cs="Times New Roman"/>
+        </w:rPr>
+        <w:t>La implementación del patrón investigado se desarrollará en Java.</w:t>
+      </w:r>
+    </w:p>
+    <w:p>
+      <w:pPr>
+        <w:pStyle w:val="Prrafodelista"/>
+        <w:numPr>
+          <w:ilvl w:val="1"/>
+          <w:numId w:val="2"/>
+        </w:numPr>
+        <w:rPr>
+          <w:rFonts w:ascii="Times New Roman" w:hAnsi="Times New Roman" w:cs="Times New Roman"/>
+        </w:rPr>
+      </w:pPr>
+      <w:r>
+        <w:rPr>
+          <w:rFonts w:ascii="Times New Roman" w:hAnsi="Times New Roman" w:cs="Times New Roman"/>
+        </w:rPr>
+        <w:t>Se incluirá un diagrama de clases que represente la estructura del patrón.</w:t>
+      </w:r>
+    </w:p>
+    <w:p>
+      <w:pPr>
+        <w:pStyle w:val="Prrafodelista"/>
+        <w:ind w:left="1440"/>
+        <w:rPr>
+          <w:rFonts w:ascii="Times New Roman" w:hAnsi="Times New Roman" w:cs="Times New Roman"/>
+        </w:rPr>
+      </w:pPr>
+    </w:p>
+    <w:p>
+      <w:pPr>
+        <w:pStyle w:val="Prrafodelista"/>
+        <w:numPr>
+          <w:ilvl w:val="0"/>
+          <w:numId w:val="5"/>
+        </w:numPr>
+        <w:rPr>
+          <w:rFonts w:ascii="Times New Roman" w:hAnsi="Times New Roman" w:cs="Times New Roman"/>
+        </w:rPr>
+      </w:pPr>
+      <w:r>
+        <w:rPr>
+          <w:rFonts w:ascii="Times New Roman" w:hAnsi="Times New Roman" w:cs="Times New Roman"/>
+        </w:rPr>
+        <w:t>Aplicaciones</w:t>
+      </w:r>
+      <w:r>
+        <w:rPr>
+          <w:rFonts w:ascii="Times New Roman" w:hAnsi="Times New Roman" w:cs="Times New Roman"/>
+        </w:rPr>
+        <w:t>:</w:t>
+      </w:r>
+    </w:p>
+    <w:p>
+      <w:pPr>
+        <w:pStyle w:val="Prrafodelista"/>
+        <w:numPr>
+          <w:ilvl w:val="1"/>
+          <w:numId w:val="5"/>
+        </w:numPr>
+        <w:rPr>
+          <w:rFonts w:ascii="Times New Roman" w:hAnsi="Times New Roman" w:cs="Times New Roman"/>
+        </w:rPr>
+      </w:pPr>
+      <w:r>
+        <w:rPr>
+          <w:rFonts w:ascii="Times New Roman" w:hAnsi="Times New Roman" w:cs="Times New Roman"/>
+        </w:rPr>
+        <w:t xml:space="preserve">Se agregarán ejemplos de uso del patrón tanto en el entorno de programación como en la vida real para demostrar su utilidad </w:t>
+      </w:r>
+      <w:r>
+        <w:rPr>
+          <w:rFonts w:ascii="Times New Roman" w:hAnsi="Times New Roman" w:cs="Times New Roman"/>
+        </w:rPr>
+        <w:t xml:space="preserve">en la </w:t>
+      </w:r>
+      <w:r>
+        <w:rPr>
+          <w:rFonts w:ascii="Times New Roman" w:hAnsi="Times New Roman" w:cs="Times New Roman"/>
+        </w:rPr>
+        <w:t>práctica.</w:t>
+      </w:r>
+    </w:p>
+    <w:p>
+      <w:pPr>
+        <w:rPr>
+          <w:rFonts w:ascii="Times New Roman" w:hAnsi="Times New Roman" w:cs="Times New Roman"/>
+        </w:rPr>
+      </w:pPr>
+    </w:p>
+    <w:p>
+      <w:pPr>
+        <w:rPr>
+          <w:rFonts w:ascii="Times New Roman" w:hAnsi="Times New Roman" w:cs="Times New Roman"/>
+        </w:rPr>
+      </w:pPr>
+    </w:p>
+    <w:p>
+      <w:pPr>
+        <w:rPr>
+          <w:rFonts w:ascii="Times New Roman" w:hAnsi="Times New Roman" w:cs="Times New Roman"/>
+        </w:rPr>
+      </w:pPr>
+    </w:p>
+    <w:p>
+      <w:pPr>
+        <w:rPr>
+          <w:rFonts w:ascii="Times New Roman" w:hAnsi="Times New Roman" w:cs="Times New Roman"/>
+        </w:rPr>
+      </w:pPr>
+    </w:p>
+    <w:p>
+      <w:pPr>
+        <w:jc w:val="center"/>
+        <w:rPr>
+          <w:rFonts w:ascii="Times New Roman" w:hAnsi="Times New Roman" w:cs="Times New Roman"/>
+          <w:sz w:val="36"/>
+          <w:szCs w:val="36"/>
+        </w:rPr>
+      </w:pPr>
+      <w:r>
+        <w:rPr>
+          <w:rFonts w:ascii="Times New Roman" w:hAnsi="Times New Roman" w:cs="Times New Roman"/>
+          <w:sz w:val="36"/>
+          <w:szCs w:val="36"/>
+        </w:rPr>
+        <w:lastRenderedPageBreak/>
+        <w:t>Patrones de comportamiento.</w:t>
+      </w:r>
+    </w:p>
+    <w:p>
+      <w:pPr>
+        <w:jc w:val="center"/>
+        <w:rPr>
+          <w:rFonts w:ascii="Times New Roman" w:hAnsi="Times New Roman" w:cs="Times New Roman"/>
+          <w:sz w:val="28"/>
+          <w:szCs w:val="28"/>
+        </w:rPr>
+      </w:pPr>
+    </w:p>
+    <w:p>
+      <w:pPr>
+        <w:jc w:val="both"/>
+        <w:rPr>
+          <w:rFonts w:ascii="Times New Roman" w:hAnsi="Times New Roman" w:cs="Times New Roman"/>
+          <w:sz w:val="36"/>
+          <w:szCs w:val="36"/>
+        </w:rPr>
+      </w:pPr>
+      <w:r>
+        <w:rPr>
+          <w:rFonts w:ascii="Times New Roman" w:hAnsi="Times New Roman" w:cs="Times New Roman"/>
+          <w:sz w:val="36"/>
+          <w:szCs w:val="36"/>
+        </w:rPr>
+        <w:t>CHAIN OF</w:t>
+      </w:r>
+      <w:r>
+        <w:rPr>
+          <w:rFonts w:ascii="Times New Roman" w:hAnsi="Times New Roman" w:cs="Times New Roman"/>
+          <w:sz w:val="36"/>
+          <w:szCs w:val="36"/>
+        </w:rPr>
+        <w:t xml:space="preserve"> RESPONSIBILITY: </w:t>
+      </w:r>
+    </w:p>
+    <w:p>
+      <w:pPr>
+        <w:jc w:val="both"/>
+        <w:rPr>
+          <w:rFonts w:ascii="Times New Roman" w:hAnsi="Times New Roman" w:cs="Times New Roman"/>
+          <w:sz w:val="32"/>
+          <w:szCs w:val="32"/>
+        </w:rPr>
+      </w:pPr>
+      <w:r>
+        <w:rPr>
+          <w:rFonts w:ascii="Times New Roman" w:hAnsi="Times New Roman" w:cs="Times New Roman"/>
+          <w:sz w:val="32"/>
+          <w:szCs w:val="32"/>
+        </w:rPr>
+        <w:t>I</w:t>
+      </w:r>
+      <w:r>
+        <w:rPr>
+          <w:rFonts w:ascii="Times New Roman" w:hAnsi="Times New Roman" w:cs="Times New Roman"/>
+          <w:sz w:val="32"/>
+          <w:szCs w:val="32"/>
+        </w:rPr>
+        <w:t xml:space="preserve">ntención: </w:t>
+      </w:r>
+    </w:p>
+    <w:p>
+      <w:pPr>
+        <w:jc w:val="both"/>
+        <w:rPr>
+          <w:rFonts w:ascii="Times New Roman" w:hAnsi="Times New Roman" w:cs="Times New Roman"/>
+        </w:rPr>
+      </w:pPr>
+      <w:r>
+        <w:rPr>
+          <w:rFonts w:ascii="Times New Roman" w:hAnsi="Times New Roman" w:cs="Times New Roman"/>
+          <w:sz w:val="32"/>
+          <w:szCs w:val="32"/>
+        </w:rPr>
+        <w:tab/>
+      </w:r>
+      <w:r>
+        <w:rPr>
+          <w:rFonts w:ascii="Times New Roman" w:hAnsi="Times New Roman" w:cs="Times New Roman"/>
+          <w:sz w:val="32"/>
+          <w:szCs w:val="32"/>
+        </w:rPr>
+        <w:tab/>
+      </w:r>
+    </w:p>
+    <w:p>
+      <w:pPr>
+        <w:jc w:val="both"/>
+        <w:rPr>
+          <w:rFonts w:ascii="Times New Roman" w:hAnsi="Times New Roman" w:cs="Times New Roman"/>
+        </w:rPr>
+      </w:pPr>
+    </w:p>
+    <w:p>
+      <w:pPr>
+        <w:rPr>
+          <w:rFonts w:ascii="Times New Roman" w:hAnsi="Times New Roman" w:cs="Times New Roman"/>
+          <w:sz w:val="28"/>
+          <w:szCs w:val="28"/>
+        </w:rPr>
+      </w:pPr>
+    </w:p>
+    <w:p>
+      <w:pPr>
+        <w:rPr>
+          <w:rFonts w:ascii="Times New Roman" w:hAnsi="Times New Roman" w:cs="Times New Roman"/>
+        </w:rPr>
+      </w:pPr>
+    </w:p>
+    <w:p>
+      <w:pPr>
+        <w:rPr>
+          <w:rFonts w:ascii="Times New Roman" w:hAnsi="Times New Roman" w:cs="Times New Roman"/>
+        </w:rPr>
+      </w:pPr>
+    </w:p>
+    <w:p>
+      <w:pPr>
+        <w:rPr>
+          <w:rFonts w:ascii="Times New Roman" w:hAnsi="Times New Roman" w:cs="Times New Roman"/>
+        </w:rPr>
+      </w:pPr>
+    </w:p>
+    <w:p>
+      <w:pPr>
+        <w:rPr>
+          <w:rFonts w:ascii="Times New Roman" w:hAnsi="Times New Roman" w:cs="Times New Roman"/>
+          <w:sz w:val="28"/>
+          <w:szCs w:val="28"/>
+        </w:rPr>
+      </w:pPr>
+    </w:p>
+    <w:p/>
+    <w:p>
+      <w:pPr>
+        <w:rPr>
+          <w:lang w:val="en-US"/>
+        </w:rPr>
+      </w:pPr>
+    </w:p>
     <w:sectPr>
       <w:pgSz w:w="12240" w:h="15840"/>
       <w:pgMar w:top="1440" w:right="1440" w:bottom="1440" w:left="1440" w:header="720" w:footer="720" w:gutter="0"/>
@@ -11,6 +646,603 @@
     </w:sectPr>
   </w:body>
 </w:document>
+</file>
+
+<file path=word/numbering.xml><?xml version="1.0" encoding="utf-8"?>
+<w:numbering xmlns:wpc="http://schemas.microsoft.com/office/word/2010/wordprocessingCanvas" xmlns:cx="http://schemas.microsoft.com/office/drawing/2014/chartex" xmlns:cx1="http://schemas.microsoft.com/office/drawing/2015/9/8/chartex" xmlns:cx2="http://schemas.microsoft.com/office/drawing/2015/10/21/chartex" xmlns:cx3="http://schemas.microsoft.com/office/drawing/2016/5/9/chartex" xmlns:cx4="http://schemas.microsoft.com/office/drawing/2016/5/10/chartex" xmlns:cx5="http://schemas.microsoft.com/office/drawing/2016/5/11/chartex" xmlns:cx6="http://schemas.microsoft.com/office/drawing/2016/5/12/chartex" xmlns:cx7="http://schemas.microsoft.com/office/drawing/2016/5/13/chartex" xmlns:cx8="http://schemas.microsoft.com/office/drawing/2016/5/14/chartex" xmlns:mc="http://schemas.openxmlformats.org/markup-compatibility/2006" xmlns:aink="http://schemas.microsoft.com/office/drawing/2016/ink" xmlns:am3d="http://schemas.microsoft.com/office/drawing/2017/model3d" xmlns:o="urn:schemas-microsoft-com:office:office" xmlns:oel="http://schemas.microsoft.com/office/2019/extlst" xmlns:r="http://schemas.openxmlformats.org/officeDocument/2006/relationships" xmlns:m="http://schemas.openxmlformats.org/officeDocument/2006/math" xmlns:v="urn:schemas-microsoft-com:vml" xmlns:wp14="http://schemas.microsoft.com/office/word/2010/wordprocessingDrawing" xmlns:wp="http://schemas.openxmlformats.org/drawingml/2006/wordprocessingDrawing" xmlns:w10="urn:schemas-microsoft-com:office:word" xmlns:w="http://schemas.openxmlformats.org/wordprocessingml/2006/main" xmlns:w14="http://schemas.microsoft.com/office/word/2010/wordml" xmlns:w15="http://schemas.microsoft.com/office/word/2012/wordml" xmlns:w16cex="http://schemas.microsoft.com/office/word/2018/wordml/cex" xmlns:w16cid="http://schemas.microsoft.com/office/word/2016/wordml/cid" xmlns:w16="http://schemas.microsoft.com/office/word/2018/wordml" xmlns:w16du="http://schemas.microsoft.com/office/word/2023/wordml/word16du" xmlns:w16sdtdh="http://schemas.microsoft.com/office/word/2020/wordml/sdtdatahash" xmlns:w16sdtfl="http://schemas.microsoft.com/office/word/2024/wordml/sdtformatlock" xmlns:w16se="http://schemas.microsoft.com/office/word/2015/wordml/symex" xmlns:wpg="http://schemas.microsoft.com/office/word/2010/wordprocessingGroup" xmlns:wpi="http://schemas.microsoft.com/office/word/2010/wordprocessingInk" xmlns:wne="http://schemas.microsoft.com/office/word/2006/wordml" xmlns:wps="http://schemas.microsoft.com/office/word/2010/wordprocessingShape" mc:Ignorable="w14 w15 w16se w16cid w16 w16cex w16sdtdh w16sdtfl w16du wp14">
+  <w:abstractNum w:abstractNumId="0" w15:restartNumberingAfterBreak="0">
+    <w:nsid w:val="07A31852"/>
+    <w:multiLevelType w:val="hybridMultilevel"/>
+    <w:tmpl w:val="2D649CCA"/>
+    <w:lvl w:ilvl="0" w:tplc="140A0003">
+      <w:start w:val="1"/>
+      <w:numFmt w:val="bullet"/>
+      <w:lvlText w:val="o"/>
+      <w:lvlJc w:val="left"/>
+      <w:pPr>
+        <w:ind w:left="1428" w:hanging="360"/>
+      </w:pPr>
+      <w:rPr>
+        <w:rFonts w:ascii="Courier New" w:hAnsi="Courier New" w:cs="Courier New" w:hint="default"/>
+      </w:rPr>
+    </w:lvl>
+    <w:lvl w:ilvl="1" w:tplc="04090005">
+      <w:start w:val="1"/>
+      <w:numFmt w:val="bullet"/>
+      <w:lvlText w:val=""/>
+      <w:lvlJc w:val="left"/>
+      <w:pPr>
+        <w:ind w:left="2148" w:hanging="360"/>
+      </w:pPr>
+      <w:rPr>
+        <w:rFonts w:ascii="Wingdings" w:hAnsi="Wingdings" w:hint="default"/>
+      </w:rPr>
+    </w:lvl>
+    <w:lvl w:ilvl="2" w:tplc="140A0005" w:tentative="1">
+      <w:start w:val="1"/>
+      <w:numFmt w:val="bullet"/>
+      <w:lvlText w:val=""/>
+      <w:lvlJc w:val="left"/>
+      <w:pPr>
+        <w:ind w:left="2868" w:hanging="360"/>
+      </w:pPr>
+      <w:rPr>
+        <w:rFonts w:ascii="Wingdings" w:hAnsi="Wingdings" w:hint="default"/>
+      </w:rPr>
+    </w:lvl>
+    <w:lvl w:ilvl="3" w:tplc="140A0001" w:tentative="1">
+      <w:start w:val="1"/>
+      <w:numFmt w:val="bullet"/>
+      <w:lvlText w:val=""/>
+      <w:lvlJc w:val="left"/>
+      <w:pPr>
+        <w:ind w:left="3588" w:hanging="360"/>
+      </w:pPr>
+      <w:rPr>
+        <w:rFonts w:ascii="Symbol" w:hAnsi="Symbol" w:hint="default"/>
+      </w:rPr>
+    </w:lvl>
+    <w:lvl w:ilvl="4" w:tplc="140A0003" w:tentative="1">
+      <w:start w:val="1"/>
+      <w:numFmt w:val="bullet"/>
+      <w:lvlText w:val="o"/>
+      <w:lvlJc w:val="left"/>
+      <w:pPr>
+        <w:ind w:left="4308" w:hanging="360"/>
+      </w:pPr>
+      <w:rPr>
+        <w:rFonts w:ascii="Courier New" w:hAnsi="Courier New" w:cs="Courier New" w:hint="default"/>
+      </w:rPr>
+    </w:lvl>
+    <w:lvl w:ilvl="5" w:tplc="140A0005" w:tentative="1">
+      <w:start w:val="1"/>
+      <w:numFmt w:val="bullet"/>
+      <w:lvlText w:val=""/>
+      <w:lvlJc w:val="left"/>
+      <w:pPr>
+        <w:ind w:left="5028" w:hanging="360"/>
+      </w:pPr>
+      <w:rPr>
+        <w:rFonts w:ascii="Wingdings" w:hAnsi="Wingdings" w:hint="default"/>
+      </w:rPr>
+    </w:lvl>
+    <w:lvl w:ilvl="6" w:tplc="140A0001" w:tentative="1">
+      <w:start w:val="1"/>
+      <w:numFmt w:val="bullet"/>
+      <w:lvlText w:val=""/>
+      <w:lvlJc w:val="left"/>
+      <w:pPr>
+        <w:ind w:left="5748" w:hanging="360"/>
+      </w:pPr>
+      <w:rPr>
+        <w:rFonts w:ascii="Symbol" w:hAnsi="Symbol" w:hint="default"/>
+      </w:rPr>
+    </w:lvl>
+    <w:lvl w:ilvl="7" w:tplc="140A0003" w:tentative="1">
+      <w:start w:val="1"/>
+      <w:numFmt w:val="bullet"/>
+      <w:lvlText w:val="o"/>
+      <w:lvlJc w:val="left"/>
+      <w:pPr>
+        <w:ind w:left="6468" w:hanging="360"/>
+      </w:pPr>
+      <w:rPr>
+        <w:rFonts w:ascii="Courier New" w:hAnsi="Courier New" w:cs="Courier New" w:hint="default"/>
+      </w:rPr>
+    </w:lvl>
+    <w:lvl w:ilvl="8" w:tplc="140A0005" w:tentative="1">
+      <w:start w:val="1"/>
+      <w:numFmt w:val="bullet"/>
+      <w:lvlText w:val=""/>
+      <w:lvlJc w:val="left"/>
+      <w:pPr>
+        <w:ind w:left="7188" w:hanging="360"/>
+      </w:pPr>
+      <w:rPr>
+        <w:rFonts w:ascii="Wingdings" w:hAnsi="Wingdings" w:hint="default"/>
+      </w:rPr>
+    </w:lvl>
+  </w:abstractNum>
+  <w:abstractNum w:abstractNumId="1" w15:restartNumberingAfterBreak="0">
+    <w:nsid w:val="297F2EFB"/>
+    <w:multiLevelType w:val="multilevel"/>
+    <w:tmpl w:val="3454EC36"/>
+    <w:lvl w:ilvl="0">
+      <w:start w:val="1"/>
+      <w:numFmt w:val="decimal"/>
+      <w:lvlText w:val="%1."/>
+      <w:lvlJc w:val="left"/>
+      <w:pPr>
+        <w:tabs>
+          <w:tab w:val="num" w:pos="720"/>
+        </w:tabs>
+        <w:ind w:left="720" w:hanging="360"/>
+      </w:pPr>
+    </w:lvl>
+    <w:lvl w:ilvl="1">
+      <w:start w:val="1"/>
+      <w:numFmt w:val="bullet"/>
+      <w:lvlText w:val="o"/>
+      <w:lvlJc w:val="left"/>
+      <w:pPr>
+        <w:tabs>
+          <w:tab w:val="num" w:pos="1440"/>
+        </w:tabs>
+        <w:ind w:left="1440" w:hanging="360"/>
+      </w:pPr>
+      <w:rPr>
+        <w:rFonts w:ascii="Courier New" w:hAnsi="Courier New" w:hint="default"/>
+        <w:sz w:val="20"/>
+      </w:rPr>
+    </w:lvl>
+    <w:lvl w:ilvl="2">
+      <w:start w:val="1"/>
+      <w:numFmt w:val="bullet"/>
+      <w:lvlText w:val=""/>
+      <w:lvlJc w:val="left"/>
+      <w:pPr>
+        <w:tabs>
+          <w:tab w:val="num" w:pos="2160"/>
+        </w:tabs>
+        <w:ind w:left="2160" w:hanging="360"/>
+      </w:pPr>
+      <w:rPr>
+        <w:rFonts w:ascii="Wingdings" w:hAnsi="Wingdings" w:hint="default"/>
+        <w:sz w:val="20"/>
+      </w:rPr>
+    </w:lvl>
+    <w:lvl w:ilvl="3">
+      <w:start w:val="1"/>
+      <w:numFmt w:val="bullet"/>
+      <w:lvlText w:val=""/>
+      <w:lvlJc w:val="left"/>
+      <w:pPr>
+        <w:tabs>
+          <w:tab w:val="num" w:pos="2880"/>
+        </w:tabs>
+        <w:ind w:left="2880" w:hanging="360"/>
+      </w:pPr>
+      <w:rPr>
+        <w:rFonts w:ascii="Wingdings" w:hAnsi="Wingdings" w:hint="default"/>
+        <w:sz w:val="20"/>
+      </w:rPr>
+    </w:lvl>
+    <w:lvl w:ilvl="4" w:tentative="1">
+      <w:start w:val="1"/>
+      <w:numFmt w:val="decimal"/>
+      <w:lvlText w:val="%5."/>
+      <w:lvlJc w:val="left"/>
+      <w:pPr>
+        <w:tabs>
+          <w:tab w:val="num" w:pos="3600"/>
+        </w:tabs>
+        <w:ind w:left="3600" w:hanging="360"/>
+      </w:pPr>
+    </w:lvl>
+    <w:lvl w:ilvl="5" w:tentative="1">
+      <w:start w:val="1"/>
+      <w:numFmt w:val="decimal"/>
+      <w:lvlText w:val="%6."/>
+      <w:lvlJc w:val="left"/>
+      <w:pPr>
+        <w:tabs>
+          <w:tab w:val="num" w:pos="4320"/>
+        </w:tabs>
+        <w:ind w:left="4320" w:hanging="360"/>
+      </w:pPr>
+    </w:lvl>
+    <w:lvl w:ilvl="6" w:tentative="1">
+      <w:start w:val="1"/>
+      <w:numFmt w:val="decimal"/>
+      <w:lvlText w:val="%7."/>
+      <w:lvlJc w:val="left"/>
+      <w:pPr>
+        <w:tabs>
+          <w:tab w:val="num" w:pos="5040"/>
+        </w:tabs>
+        <w:ind w:left="5040" w:hanging="360"/>
+      </w:pPr>
+    </w:lvl>
+    <w:lvl w:ilvl="7" w:tentative="1">
+      <w:start w:val="1"/>
+      <w:numFmt w:val="decimal"/>
+      <w:lvlText w:val="%8."/>
+      <w:lvlJc w:val="left"/>
+      <w:pPr>
+        <w:tabs>
+          <w:tab w:val="num" w:pos="5760"/>
+        </w:tabs>
+        <w:ind w:left="5760" w:hanging="360"/>
+      </w:pPr>
+    </w:lvl>
+    <w:lvl w:ilvl="8" w:tentative="1">
+      <w:start w:val="1"/>
+      <w:numFmt w:val="decimal"/>
+      <w:lvlText w:val="%9."/>
+      <w:lvlJc w:val="left"/>
+      <w:pPr>
+        <w:tabs>
+          <w:tab w:val="num" w:pos="6480"/>
+        </w:tabs>
+        <w:ind w:left="6480" w:hanging="360"/>
+      </w:pPr>
+    </w:lvl>
+  </w:abstractNum>
+  <w:abstractNum w:abstractNumId="2" w15:restartNumberingAfterBreak="0">
+    <w:nsid w:val="31000436"/>
+    <w:multiLevelType w:val="hybridMultilevel"/>
+    <w:tmpl w:val="7164772A"/>
+    <w:lvl w:ilvl="0" w:tplc="140A0001">
+      <w:start w:val="1"/>
+      <w:numFmt w:val="bullet"/>
+      <w:lvlText w:val=""/>
+      <w:lvlJc w:val="left"/>
+      <w:pPr>
+        <w:ind w:left="1068" w:hanging="360"/>
+      </w:pPr>
+      <w:rPr>
+        <w:rFonts w:ascii="Symbol" w:hAnsi="Symbol" w:hint="default"/>
+      </w:rPr>
+    </w:lvl>
+    <w:lvl w:ilvl="1" w:tplc="140A0003">
+      <w:start w:val="1"/>
+      <w:numFmt w:val="bullet"/>
+      <w:lvlText w:val="o"/>
+      <w:lvlJc w:val="left"/>
+      <w:pPr>
+        <w:ind w:left="1788" w:hanging="360"/>
+      </w:pPr>
+      <w:rPr>
+        <w:rFonts w:ascii="Courier New" w:hAnsi="Courier New" w:cs="Courier New" w:hint="default"/>
+      </w:rPr>
+    </w:lvl>
+    <w:lvl w:ilvl="2" w:tplc="140A0005">
+      <w:start w:val="1"/>
+      <w:numFmt w:val="bullet"/>
+      <w:lvlText w:val=""/>
+      <w:lvlJc w:val="left"/>
+      <w:pPr>
+        <w:ind w:left="2508" w:hanging="360"/>
+      </w:pPr>
+      <w:rPr>
+        <w:rFonts w:ascii="Wingdings" w:hAnsi="Wingdings" w:hint="default"/>
+      </w:rPr>
+    </w:lvl>
+    <w:lvl w:ilvl="3" w:tplc="140A0001" w:tentative="1">
+      <w:start w:val="1"/>
+      <w:numFmt w:val="bullet"/>
+      <w:lvlText w:val=""/>
+      <w:lvlJc w:val="left"/>
+      <w:pPr>
+        <w:ind w:left="3228" w:hanging="360"/>
+      </w:pPr>
+      <w:rPr>
+        <w:rFonts w:ascii="Symbol" w:hAnsi="Symbol" w:hint="default"/>
+      </w:rPr>
+    </w:lvl>
+    <w:lvl w:ilvl="4" w:tplc="140A0003" w:tentative="1">
+      <w:start w:val="1"/>
+      <w:numFmt w:val="bullet"/>
+      <w:lvlText w:val="o"/>
+      <w:lvlJc w:val="left"/>
+      <w:pPr>
+        <w:ind w:left="3948" w:hanging="360"/>
+      </w:pPr>
+      <w:rPr>
+        <w:rFonts w:ascii="Courier New" w:hAnsi="Courier New" w:cs="Courier New" w:hint="default"/>
+      </w:rPr>
+    </w:lvl>
+    <w:lvl w:ilvl="5" w:tplc="140A0005" w:tentative="1">
+      <w:start w:val="1"/>
+      <w:numFmt w:val="bullet"/>
+      <w:lvlText w:val=""/>
+      <w:lvlJc w:val="left"/>
+      <w:pPr>
+        <w:ind w:left="4668" w:hanging="360"/>
+      </w:pPr>
+      <w:rPr>
+        <w:rFonts w:ascii="Wingdings" w:hAnsi="Wingdings" w:hint="default"/>
+      </w:rPr>
+    </w:lvl>
+    <w:lvl w:ilvl="6" w:tplc="140A0001" w:tentative="1">
+      <w:start w:val="1"/>
+      <w:numFmt w:val="bullet"/>
+      <w:lvlText w:val=""/>
+      <w:lvlJc w:val="left"/>
+      <w:pPr>
+        <w:ind w:left="5388" w:hanging="360"/>
+      </w:pPr>
+      <w:rPr>
+        <w:rFonts w:ascii="Symbol" w:hAnsi="Symbol" w:hint="default"/>
+      </w:rPr>
+    </w:lvl>
+    <w:lvl w:ilvl="7" w:tplc="140A0003" w:tentative="1">
+      <w:start w:val="1"/>
+      <w:numFmt w:val="bullet"/>
+      <w:lvlText w:val="o"/>
+      <w:lvlJc w:val="left"/>
+      <w:pPr>
+        <w:ind w:left="6108" w:hanging="360"/>
+      </w:pPr>
+      <w:rPr>
+        <w:rFonts w:ascii="Courier New" w:hAnsi="Courier New" w:cs="Courier New" w:hint="default"/>
+      </w:rPr>
+    </w:lvl>
+    <w:lvl w:ilvl="8" w:tplc="140A0005" w:tentative="1">
+      <w:start w:val="1"/>
+      <w:numFmt w:val="bullet"/>
+      <w:lvlText w:val=""/>
+      <w:lvlJc w:val="left"/>
+      <w:pPr>
+        <w:ind w:left="6828" w:hanging="360"/>
+      </w:pPr>
+      <w:rPr>
+        <w:rFonts w:ascii="Wingdings" w:hAnsi="Wingdings" w:hint="default"/>
+      </w:rPr>
+    </w:lvl>
+  </w:abstractNum>
+  <w:abstractNum w:abstractNumId="3" w15:restartNumberingAfterBreak="0">
+    <w:nsid w:val="6C8A36B4"/>
+    <w:multiLevelType w:val="hybridMultilevel"/>
+    <w:tmpl w:val="07548E26"/>
+    <w:lvl w:ilvl="0" w:tplc="140A0001">
+      <w:start w:val="1"/>
+      <w:numFmt w:val="bullet"/>
+      <w:lvlText w:val=""/>
+      <w:lvlJc w:val="left"/>
+      <w:pPr>
+        <w:ind w:left="720" w:hanging="360"/>
+      </w:pPr>
+      <w:rPr>
+        <w:rFonts w:ascii="Symbol" w:hAnsi="Symbol" w:hint="default"/>
+      </w:rPr>
+    </w:lvl>
+    <w:lvl w:ilvl="1" w:tplc="140A0003">
+      <w:start w:val="1"/>
+      <w:numFmt w:val="bullet"/>
+      <w:lvlText w:val="o"/>
+      <w:lvlJc w:val="left"/>
+      <w:pPr>
+        <w:ind w:left="1440" w:hanging="360"/>
+      </w:pPr>
+      <w:rPr>
+        <w:rFonts w:ascii="Courier New" w:hAnsi="Courier New" w:cs="Courier New" w:hint="default"/>
+      </w:rPr>
+    </w:lvl>
+    <w:lvl w:ilvl="2" w:tplc="140A0005">
+      <w:start w:val="1"/>
+      <w:numFmt w:val="bullet"/>
+      <w:lvlText w:val=""/>
+      <w:lvlJc w:val="left"/>
+      <w:pPr>
+        <w:ind w:left="2160" w:hanging="360"/>
+      </w:pPr>
+      <w:rPr>
+        <w:rFonts w:ascii="Wingdings" w:hAnsi="Wingdings" w:hint="default"/>
+      </w:rPr>
+    </w:lvl>
+    <w:lvl w:ilvl="3" w:tplc="140A0001" w:tentative="1">
+      <w:start w:val="1"/>
+      <w:numFmt w:val="bullet"/>
+      <w:lvlText w:val=""/>
+      <w:lvlJc w:val="left"/>
+      <w:pPr>
+        <w:ind w:left="2880" w:hanging="360"/>
+      </w:pPr>
+      <w:rPr>
+        <w:rFonts w:ascii="Symbol" w:hAnsi="Symbol" w:hint="default"/>
+      </w:rPr>
+    </w:lvl>
+    <w:lvl w:ilvl="4" w:tplc="140A0003" w:tentative="1">
+      <w:start w:val="1"/>
+      <w:numFmt w:val="bullet"/>
+      <w:lvlText w:val="o"/>
+      <w:lvlJc w:val="left"/>
+      <w:pPr>
+        <w:ind w:left="3600" w:hanging="360"/>
+      </w:pPr>
+      <w:rPr>
+        <w:rFonts w:ascii="Courier New" w:hAnsi="Courier New" w:cs="Courier New" w:hint="default"/>
+      </w:rPr>
+    </w:lvl>
+    <w:lvl w:ilvl="5" w:tplc="140A0005" w:tentative="1">
+      <w:start w:val="1"/>
+      <w:numFmt w:val="bullet"/>
+      <w:lvlText w:val=""/>
+      <w:lvlJc w:val="left"/>
+      <w:pPr>
+        <w:ind w:left="4320" w:hanging="360"/>
+      </w:pPr>
+      <w:rPr>
+        <w:rFonts w:ascii="Wingdings" w:hAnsi="Wingdings" w:hint="default"/>
+      </w:rPr>
+    </w:lvl>
+    <w:lvl w:ilvl="6" w:tplc="140A0001" w:tentative="1">
+      <w:start w:val="1"/>
+      <w:numFmt w:val="bullet"/>
+      <w:lvlText w:val=""/>
+      <w:lvlJc w:val="left"/>
+      <w:pPr>
+        <w:ind w:left="5040" w:hanging="360"/>
+      </w:pPr>
+      <w:rPr>
+        <w:rFonts w:ascii="Symbol" w:hAnsi="Symbol" w:hint="default"/>
+      </w:rPr>
+    </w:lvl>
+    <w:lvl w:ilvl="7" w:tplc="140A0003" w:tentative="1">
+      <w:start w:val="1"/>
+      <w:numFmt w:val="bullet"/>
+      <w:lvlText w:val="o"/>
+      <w:lvlJc w:val="left"/>
+      <w:pPr>
+        <w:ind w:left="5760" w:hanging="360"/>
+      </w:pPr>
+      <w:rPr>
+        <w:rFonts w:ascii="Courier New" w:hAnsi="Courier New" w:cs="Courier New" w:hint="default"/>
+      </w:rPr>
+    </w:lvl>
+    <w:lvl w:ilvl="8" w:tplc="140A0005" w:tentative="1">
+      <w:start w:val="1"/>
+      <w:numFmt w:val="bullet"/>
+      <w:lvlText w:val=""/>
+      <w:lvlJc w:val="left"/>
+      <w:pPr>
+        <w:ind w:left="6480" w:hanging="360"/>
+      </w:pPr>
+      <w:rPr>
+        <w:rFonts w:ascii="Wingdings" w:hAnsi="Wingdings" w:hint="default"/>
+      </w:rPr>
+    </w:lvl>
+  </w:abstractNum>
+  <w:abstractNum w:abstractNumId="4" w15:restartNumberingAfterBreak="0">
+    <w:nsid w:val="7E351AC9"/>
+    <w:multiLevelType w:val="hybridMultilevel"/>
+    <w:tmpl w:val="B178E900"/>
+    <w:lvl w:ilvl="0" w:tplc="140A0001">
+      <w:start w:val="1"/>
+      <w:numFmt w:val="bullet"/>
+      <w:lvlText w:val=""/>
+      <w:lvlJc w:val="left"/>
+      <w:pPr>
+        <w:ind w:left="720" w:hanging="360"/>
+      </w:pPr>
+      <w:rPr>
+        <w:rFonts w:ascii="Symbol" w:hAnsi="Symbol" w:hint="default"/>
+      </w:rPr>
+    </w:lvl>
+    <w:lvl w:ilvl="1" w:tplc="140A0003">
+      <w:start w:val="1"/>
+      <w:numFmt w:val="bullet"/>
+      <w:lvlText w:val="o"/>
+      <w:lvlJc w:val="left"/>
+      <w:pPr>
+        <w:ind w:left="1440" w:hanging="360"/>
+      </w:pPr>
+      <w:rPr>
+        <w:rFonts w:ascii="Courier New" w:hAnsi="Courier New" w:cs="Courier New" w:hint="default"/>
+      </w:rPr>
+    </w:lvl>
+    <w:lvl w:ilvl="2" w:tplc="140A0005" w:tentative="1">
+      <w:start w:val="1"/>
+      <w:numFmt w:val="bullet"/>
+      <w:lvlText w:val=""/>
+      <w:lvlJc w:val="left"/>
+      <w:pPr>
+        <w:ind w:left="2160" w:hanging="360"/>
+      </w:pPr>
+      <w:rPr>
+        <w:rFonts w:ascii="Wingdings" w:hAnsi="Wingdings" w:hint="default"/>
+      </w:rPr>
+    </w:lvl>
+    <w:lvl w:ilvl="3" w:tplc="140A0001" w:tentative="1">
+      <w:start w:val="1"/>
+      <w:numFmt w:val="bullet"/>
+      <w:lvlText w:val=""/>
+      <w:lvlJc w:val="left"/>
+      <w:pPr>
+        <w:ind w:left="2880" w:hanging="360"/>
+      </w:pPr>
+      <w:rPr>
+        <w:rFonts w:ascii="Symbol" w:hAnsi="Symbol" w:hint="default"/>
+      </w:rPr>
+    </w:lvl>
+    <w:lvl w:ilvl="4" w:tplc="140A0003" w:tentative="1">
+      <w:start w:val="1"/>
+      <w:numFmt w:val="bullet"/>
+      <w:lvlText w:val="o"/>
+      <w:lvlJc w:val="left"/>
+      <w:pPr>
+        <w:ind w:left="3600" w:hanging="360"/>
+      </w:pPr>
+      <w:rPr>
+        <w:rFonts w:ascii="Courier New" w:hAnsi="Courier New" w:cs="Courier New" w:hint="default"/>
+      </w:rPr>
+    </w:lvl>
+    <w:lvl w:ilvl="5" w:tplc="140A0005" w:tentative="1">
+      <w:start w:val="1"/>
+      <w:numFmt w:val="bullet"/>
+      <w:lvlText w:val=""/>
+      <w:lvlJc w:val="left"/>
+      <w:pPr>
+        <w:ind w:left="4320" w:hanging="360"/>
+      </w:pPr>
+      <w:rPr>
+        <w:rFonts w:ascii="Wingdings" w:hAnsi="Wingdings" w:hint="default"/>
+      </w:rPr>
+    </w:lvl>
+    <w:lvl w:ilvl="6" w:tplc="140A0001" w:tentative="1">
+      <w:start w:val="1"/>
+      <w:numFmt w:val="bullet"/>
+      <w:lvlText w:val=""/>
+      <w:lvlJc w:val="left"/>
+      <w:pPr>
+        <w:ind w:left="5040" w:hanging="360"/>
+      </w:pPr>
+      <w:rPr>
+        <w:rFonts w:ascii="Symbol" w:hAnsi="Symbol" w:hint="default"/>
+      </w:rPr>
+    </w:lvl>
+    <w:lvl w:ilvl="7" w:tplc="140A0003" w:tentative="1">
+      <w:start w:val="1"/>
+      <w:numFmt w:val="bullet"/>
+      <w:lvlText w:val="o"/>
+      <w:lvlJc w:val="left"/>
+      <w:pPr>
+        <w:ind w:left="5760" w:hanging="360"/>
+      </w:pPr>
+      <w:rPr>
+        <w:rFonts w:ascii="Courier New" w:hAnsi="Courier New" w:cs="Courier New" w:hint="default"/>
+      </w:rPr>
+    </w:lvl>
+    <w:lvl w:ilvl="8" w:tplc="140A0005" w:tentative="1">
+      <w:start w:val="1"/>
+      <w:numFmt w:val="bullet"/>
+      <w:lvlText w:val=""/>
+      <w:lvlJc w:val="left"/>
+      <w:pPr>
+        <w:ind w:left="6480" w:hanging="360"/>
+      </w:pPr>
+      <w:rPr>
+        <w:rFonts w:ascii="Wingdings" w:hAnsi="Wingdings" w:hint="default"/>
+      </w:rPr>
+    </w:lvl>
+  </w:abstractNum>
+  <w:num w:numId="1" w16cid:durableId="952787951">
+    <w:abstractNumId w:val="1"/>
+  </w:num>
+  <w:num w:numId="2" w16cid:durableId="1112238746">
+    <w:abstractNumId w:val="3"/>
+  </w:num>
+  <w:num w:numId="3" w16cid:durableId="587424929">
+    <w:abstractNumId w:val="2"/>
+  </w:num>
+  <w:num w:numId="4" w16cid:durableId="1300300095">
+    <w:abstractNumId w:val="0"/>
+  </w:num>
+  <w:num w:numId="5" w16cid:durableId="35546178">
+    <w:abstractNumId w:val="4"/>
+  </w:num>
+</w:numbering>
 </file>
 
 <file path=word/styles.xml><?xml version="1.0" encoding="utf-8"?>
@@ -616,7 +1848,6 @@
   <w:style w:type="character" w:default="1" w:styleId="Fuentedeprrafopredeter">
     <w:name w:val="Default Paragraph Font"/>
     <w:uiPriority w:val="1"/>
-    <w:semiHidden/>
     <w:unhideWhenUsed/>
   </w:style>
   <w:style w:type="table" w:default="1" w:styleId="Tablanormal">

</xml_diff>